<commit_message>
Continue UML and Protocol (Done for 12.12.14)
</commit_message>
<xml_diff>
--- a/doc/Protokoll.docx
+++ b/doc/Protokoll.docx
@@ -65,20 +65,8 @@
                   <w:sz w:val="72"/>
                   <w:szCs w:val="72"/>
                 </w:rPr>
-                <w:t>PI-</w:t>
+                <w:t>PI-Calculator</w:t>
               </w:r>
-              <w:proofErr w:type="spellStart"/>
-              <w:r>
-                <w:rPr>
-                  <w:rFonts w:eastAsiaTheme="majorEastAsia" w:cstheme="majorBidi"/>
-                  <w:b/>
-                  <w:color w:val="1F497D" w:themeColor="text2"/>
-                  <w:sz w:val="72"/>
-                  <w:szCs w:val="72"/>
-                </w:rPr>
-                <w:t>Calculator</w:t>
-              </w:r>
-              <w:proofErr w:type="spellEnd"/>
             </w:p>
           </w:sdtContent>
         </w:sdt>
@@ -1299,6 +1287,18 @@
           </w:r>
         </w:p>
         <w:p>
+          <w:pPr>
+            <w:pStyle w:val="Verzeichnis1"/>
+            <w:tabs>
+              <w:tab w:val="left" w:pos="438"/>
+              <w:tab w:val="right" w:leader="dot" w:pos="9056"/>
+            </w:tabs>
+            <w:rPr>
+              <w:b w:val="0"/>
+              <w:noProof/>
+              <w:lang w:val="de-AT" w:eastAsia="ja-JP"/>
+            </w:rPr>
+          </w:pPr>
           <w:r>
             <w:fldChar w:fldCharType="begin"/>
           </w:r>
@@ -1310,18 +1310,454 @@
           </w:r>
           <w:r>
             <w:rPr>
-              <w:b/>
-              <w:noProof/>
-            </w:rPr>
-            <w:t>Es wurden keine Einträge für das Inhaltsverzeichnis gefunden.</w:t>
-          </w:r>
-          <w:r>
-            <w:rPr>
-              <w:noProof/>
-            </w:rPr>
-            <w:br/>
-            <w:t>Wählen Sie im Dokument die Wörter aus, die in das Inhaltsverzeichnis eingeschlossen werden sollen, und klicken Sie dann auf der Registerkarte "Start" unter "Formatvorlagen" auf ein Überschriftenformat. Wiederholen Sie dies für alle einzuschließenden Überschriften, und fügen Sie das Inhaltsverzeichnis dann in das Dokument ein. Zum manuellen Erstellen eines Inhaltsverzeichnisses zeigen Sie auf der Registerkarte "Dokumentelemente" unter "Inhaltsverzeichnis" auf eine Formatvorlage, und klicken Sie dann auf die Schaltfläche mit dem Pfeil nach unten. Klicken Sie unter "Manuelles Inhaltsverzeichnis" auf eine der Formatierungen, und geben Sie die Einträge dann manuell ein.</w:t>
-          </w:r>
+              <w:noProof/>
+            </w:rPr>
+            <w:t>1.</w:t>
+          </w:r>
+          <w:r>
+            <w:rPr>
+              <w:b w:val="0"/>
+              <w:noProof/>
+              <w:lang w:val="de-AT" w:eastAsia="ja-JP"/>
+            </w:rPr>
+            <w:tab/>
+          </w:r>
+          <w:r>
+            <w:rPr>
+              <w:noProof/>
+            </w:rPr>
+            <w:t>Aufgabenstellung</w:t>
+          </w:r>
+          <w:r>
+            <w:rPr>
+              <w:noProof/>
+            </w:rPr>
+            <w:tab/>
+          </w:r>
+          <w:r>
+            <w:rPr>
+              <w:noProof/>
+            </w:rPr>
+            <w:fldChar w:fldCharType="begin"/>
+          </w:r>
+          <w:r>
+            <w:rPr>
+              <w:noProof/>
+            </w:rPr>
+            <w:instrText xml:space="preserve"> PAGEREF _Toc280004956 \h </w:instrText>
+          </w:r>
+          <w:r>
+            <w:rPr>
+              <w:noProof/>
+            </w:rPr>
+          </w:r>
+          <w:r>
+            <w:rPr>
+              <w:noProof/>
+            </w:rPr>
+            <w:fldChar w:fldCharType="separate"/>
+          </w:r>
+          <w:r>
+            <w:rPr>
+              <w:noProof/>
+            </w:rPr>
+            <w:t>3</w:t>
+          </w:r>
+          <w:r>
+            <w:rPr>
+              <w:noProof/>
+            </w:rPr>
+            <w:fldChar w:fldCharType="end"/>
+          </w:r>
+        </w:p>
+        <w:p>
+          <w:pPr>
+            <w:pStyle w:val="Verzeichnis1"/>
+            <w:tabs>
+              <w:tab w:val="left" w:pos="438"/>
+              <w:tab w:val="right" w:leader="dot" w:pos="9056"/>
+            </w:tabs>
+            <w:rPr>
+              <w:b w:val="0"/>
+              <w:noProof/>
+              <w:lang w:val="de-AT" w:eastAsia="ja-JP"/>
+            </w:rPr>
+          </w:pPr>
+          <w:r>
+            <w:rPr>
+              <w:noProof/>
+            </w:rPr>
+            <w:t>2.</w:t>
+          </w:r>
+          <w:r>
+            <w:rPr>
+              <w:b w:val="0"/>
+              <w:noProof/>
+              <w:lang w:val="de-AT" w:eastAsia="ja-JP"/>
+            </w:rPr>
+            <w:tab/>
+          </w:r>
+          <w:r>
+            <w:rPr>
+              <w:noProof/>
+            </w:rPr>
+            <w:t>Zeitabschätzung</w:t>
+          </w:r>
+          <w:r>
+            <w:rPr>
+              <w:noProof/>
+            </w:rPr>
+            <w:tab/>
+          </w:r>
+          <w:r>
+            <w:rPr>
+              <w:noProof/>
+            </w:rPr>
+            <w:fldChar w:fldCharType="begin"/>
+          </w:r>
+          <w:r>
+            <w:rPr>
+              <w:noProof/>
+            </w:rPr>
+            <w:instrText xml:space="preserve"> PAGEREF _Toc280004957 \h </w:instrText>
+          </w:r>
+          <w:r>
+            <w:rPr>
+              <w:noProof/>
+            </w:rPr>
+          </w:r>
+          <w:r>
+            <w:rPr>
+              <w:noProof/>
+            </w:rPr>
+            <w:fldChar w:fldCharType="separate"/>
+          </w:r>
+          <w:r>
+            <w:rPr>
+              <w:noProof/>
+            </w:rPr>
+            <w:t>5</w:t>
+          </w:r>
+          <w:r>
+            <w:rPr>
+              <w:noProof/>
+            </w:rPr>
+            <w:fldChar w:fldCharType="end"/>
+          </w:r>
+        </w:p>
+        <w:p>
+          <w:pPr>
+            <w:pStyle w:val="Verzeichnis2"/>
+            <w:tabs>
+              <w:tab w:val="left" w:pos="843"/>
+              <w:tab w:val="right" w:leader="dot" w:pos="9056"/>
+            </w:tabs>
+            <w:rPr>
+              <w:b w:val="0"/>
+              <w:noProof/>
+              <w:sz w:val="24"/>
+              <w:szCs w:val="24"/>
+              <w:lang w:val="de-AT" w:eastAsia="ja-JP"/>
+            </w:rPr>
+          </w:pPr>
+          <w:r>
+            <w:rPr>
+              <w:noProof/>
+            </w:rPr>
+            <w:t>2.1.</w:t>
+          </w:r>
+          <w:r>
+            <w:rPr>
+              <w:b w:val="0"/>
+              <w:noProof/>
+              <w:sz w:val="24"/>
+              <w:szCs w:val="24"/>
+              <w:lang w:val="de-AT" w:eastAsia="ja-JP"/>
+            </w:rPr>
+            <w:tab/>
+          </w:r>
+          <w:r>
+            <w:rPr>
+              <w:noProof/>
+            </w:rPr>
+            <w:t>Gesamt</w:t>
+          </w:r>
+          <w:r>
+            <w:rPr>
+              <w:noProof/>
+            </w:rPr>
+            <w:tab/>
+          </w:r>
+          <w:r>
+            <w:rPr>
+              <w:noProof/>
+            </w:rPr>
+            <w:fldChar w:fldCharType="begin"/>
+          </w:r>
+          <w:r>
+            <w:rPr>
+              <w:noProof/>
+            </w:rPr>
+            <w:instrText xml:space="preserve"> PAGEREF _Toc280004958 \h </w:instrText>
+          </w:r>
+          <w:r>
+            <w:rPr>
+              <w:noProof/>
+            </w:rPr>
+          </w:r>
+          <w:r>
+            <w:rPr>
+              <w:noProof/>
+            </w:rPr>
+            <w:fldChar w:fldCharType="separate"/>
+          </w:r>
+          <w:r>
+            <w:rPr>
+              <w:noProof/>
+            </w:rPr>
+            <w:t>5</w:t>
+          </w:r>
+          <w:r>
+            <w:rPr>
+              <w:noProof/>
+            </w:rPr>
+            <w:fldChar w:fldCharType="end"/>
+          </w:r>
+        </w:p>
+        <w:p>
+          <w:pPr>
+            <w:pStyle w:val="Verzeichnis2"/>
+            <w:tabs>
+              <w:tab w:val="left" w:pos="843"/>
+              <w:tab w:val="right" w:leader="dot" w:pos="9056"/>
+            </w:tabs>
+            <w:rPr>
+              <w:b w:val="0"/>
+              <w:noProof/>
+              <w:sz w:val="24"/>
+              <w:szCs w:val="24"/>
+              <w:lang w:val="de-AT" w:eastAsia="ja-JP"/>
+            </w:rPr>
+          </w:pPr>
+          <w:r>
+            <w:rPr>
+              <w:noProof/>
+            </w:rPr>
+            <w:t>2.2.</w:t>
+          </w:r>
+          <w:r>
+            <w:rPr>
+              <w:b w:val="0"/>
+              <w:noProof/>
+              <w:sz w:val="24"/>
+              <w:szCs w:val="24"/>
+              <w:lang w:val="de-AT" w:eastAsia="ja-JP"/>
+            </w:rPr>
+            <w:tab/>
+          </w:r>
+          <w:r>
+            <w:rPr>
+              <w:noProof/>
+            </w:rPr>
+            <w:t>Hackenberger</w:t>
+          </w:r>
+          <w:r>
+            <w:rPr>
+              <w:noProof/>
+            </w:rPr>
+            <w:tab/>
+          </w:r>
+          <w:r>
+            <w:rPr>
+              <w:noProof/>
+            </w:rPr>
+            <w:fldChar w:fldCharType="begin"/>
+          </w:r>
+          <w:r>
+            <w:rPr>
+              <w:noProof/>
+            </w:rPr>
+            <w:instrText xml:space="preserve"> PAGEREF _Toc280004959 \h </w:instrText>
+          </w:r>
+          <w:r>
+            <w:rPr>
+              <w:noProof/>
+            </w:rPr>
+          </w:r>
+          <w:r>
+            <w:rPr>
+              <w:noProof/>
+            </w:rPr>
+            <w:fldChar w:fldCharType="separate"/>
+          </w:r>
+          <w:r>
+            <w:rPr>
+              <w:noProof/>
+            </w:rPr>
+            <w:t>5</w:t>
+          </w:r>
+          <w:r>
+            <w:rPr>
+              <w:noProof/>
+            </w:rPr>
+            <w:fldChar w:fldCharType="end"/>
+          </w:r>
+        </w:p>
+        <w:p>
+          <w:pPr>
+            <w:pStyle w:val="Verzeichnis2"/>
+            <w:tabs>
+              <w:tab w:val="left" w:pos="843"/>
+              <w:tab w:val="right" w:leader="dot" w:pos="9056"/>
+            </w:tabs>
+            <w:rPr>
+              <w:b w:val="0"/>
+              <w:noProof/>
+              <w:sz w:val="24"/>
+              <w:szCs w:val="24"/>
+              <w:lang w:val="de-AT" w:eastAsia="ja-JP"/>
+            </w:rPr>
+          </w:pPr>
+          <w:r>
+            <w:rPr>
+              <w:noProof/>
+            </w:rPr>
+            <w:t>2.3.</w:t>
+          </w:r>
+          <w:r>
+            <w:rPr>
+              <w:b w:val="0"/>
+              <w:noProof/>
+              <w:sz w:val="24"/>
+              <w:szCs w:val="24"/>
+              <w:lang w:val="de-AT" w:eastAsia="ja-JP"/>
+            </w:rPr>
+            <w:tab/>
+          </w:r>
+          <w:r>
+            <w:rPr>
+              <w:noProof/>
+            </w:rPr>
+            <w:t>Hampl</w:t>
+          </w:r>
+          <w:r>
+            <w:rPr>
+              <w:noProof/>
+            </w:rPr>
+            <w:tab/>
+          </w:r>
+          <w:r>
+            <w:rPr>
+              <w:noProof/>
+            </w:rPr>
+            <w:fldChar w:fldCharType="begin"/>
+          </w:r>
+          <w:r>
+            <w:rPr>
+              <w:noProof/>
+            </w:rPr>
+            <w:instrText xml:space="preserve"> PAGEREF _Toc280004960 \h </w:instrText>
+          </w:r>
+          <w:r>
+            <w:rPr>
+              <w:noProof/>
+            </w:rPr>
+          </w:r>
+          <w:r>
+            <w:rPr>
+              <w:noProof/>
+            </w:rPr>
+            <w:fldChar w:fldCharType="separate"/>
+          </w:r>
+          <w:r>
+            <w:rPr>
+              <w:noProof/>
+            </w:rPr>
+            <w:t>5</w:t>
+          </w:r>
+          <w:r>
+            <w:rPr>
+              <w:noProof/>
+            </w:rPr>
+            <w:fldChar w:fldCharType="end"/>
+          </w:r>
+        </w:p>
+        <w:p>
+          <w:pPr>
+            <w:pStyle w:val="Verzeichnis1"/>
+            <w:tabs>
+              <w:tab w:val="left" w:pos="438"/>
+              <w:tab w:val="right" w:leader="dot" w:pos="9056"/>
+            </w:tabs>
+            <w:rPr>
+              <w:b w:val="0"/>
+              <w:noProof/>
+              <w:lang w:val="de-AT" w:eastAsia="ja-JP"/>
+            </w:rPr>
+          </w:pPr>
+          <w:r>
+            <w:rPr>
+              <w:noProof/>
+            </w:rPr>
+            <w:t>3.</w:t>
+          </w:r>
+          <w:r>
+            <w:rPr>
+              <w:b w:val="0"/>
+              <w:noProof/>
+              <w:lang w:val="de-AT" w:eastAsia="ja-JP"/>
+            </w:rPr>
+            <w:tab/>
+          </w:r>
+          <w:r>
+            <w:rPr>
+              <w:noProof/>
+            </w:rPr>
+            <w:t>Quellen</w:t>
+          </w:r>
+          <w:r>
+            <w:rPr>
+              <w:noProof/>
+            </w:rPr>
+            <w:tab/>
+          </w:r>
+          <w:r>
+            <w:rPr>
+              <w:noProof/>
+            </w:rPr>
+            <w:fldChar w:fldCharType="begin"/>
+          </w:r>
+          <w:r>
+            <w:rPr>
+              <w:noProof/>
+            </w:rPr>
+            <w:instrText xml:space="preserve"> PAGEREF _Toc280004961 \h </w:instrText>
+          </w:r>
+          <w:r>
+            <w:rPr>
+              <w:noProof/>
+            </w:rPr>
+          </w:r>
+          <w:r>
+            <w:rPr>
+              <w:noProof/>
+            </w:rPr>
+            <w:fldChar w:fldCharType="separate"/>
+          </w:r>
+          <w:r>
+            <w:rPr>
+              <w:noProof/>
+            </w:rPr>
+            <w:t>5</w:t>
+          </w:r>
+          <w:r>
+            <w:rPr>
+              <w:noProof/>
+            </w:rPr>
+            <w:fldChar w:fldCharType="end"/>
+          </w:r>
+        </w:p>
+        <w:p>
           <w:r>
             <w:rPr>
               <w:b/>
@@ -1346,6 +1782,7 @@
           <w:numId w:val="1"/>
         </w:numPr>
       </w:pPr>
+      <w:bookmarkStart w:id="0" w:name="_Toc280004956"/>
       <w:r>
         <w:rPr>
           <w:noProof/>
@@ -1418,6 +1855,7 @@
       <w:r>
         <w:t>Aufgabenstellung</w:t>
       </w:r>
+      <w:bookmarkEnd w:id="0"/>
     </w:p>
     <w:p>
       <w:r>
@@ -1490,186 +1928,26 @@
         </w:drawing>
       </w:r>
       <w:r>
-        <w:t xml:space="preserve">Als Dienst soll hier die beliebig genaue Bestimmung von </w:t>
-      </w:r>
-      <w:proofErr w:type="spellStart"/>
-      <w:r>
-        <w:t>pi</w:t>
-      </w:r>
-      <w:proofErr w:type="spellEnd"/>
-      <w:r>
-        <w:t xml:space="preserve"> betrachtet werden. Der Dienst stellt folgendes Interface bereit:</w:t>
+        <w:t>Als Dienst soll hier die beliebig genaue Bestimmung von pi betrachtet werden. Der Dienst stellt folgendes Interface bereit:</w:t>
       </w:r>
     </w:p>
     <w:p/>
     <w:p>
       <w:r>
-        <w:t xml:space="preserve">Ihre Aufgabe ist es nun, zunächst mittels Java-RMI die direkte Kommunikation zwischen Klient und Dienst zu ermöglichen und in einem zweiten Schritt den </w:t>
-      </w:r>
-      <w:proofErr w:type="spellStart"/>
-      <w:r>
-        <w:t>Balancierer</w:t>
-      </w:r>
-      <w:proofErr w:type="spellEnd"/>
-      <w:r>
-        <w:t xml:space="preserve"> zu implementieren und zwischen Klient(en) und Dienst(e) zu schalten. Gehen Sie dazu </w:t>
-      </w:r>
-      <w:proofErr w:type="spellStart"/>
-      <w:r>
-        <w:t>folgendermassen</w:t>
-      </w:r>
-      <w:proofErr w:type="spellEnd"/>
-      <w:r>
-        <w:t xml:space="preserve"> vor:</w:t>
+        <w:t>Ihre Aufgabe ist es nun, zunächst mittels Java-RMI die direkte Kommunikation zwischen Klient und Dienst zu ermöglichen und in einem zweiten Schritt den Balancierer zu implementieren und zwischen Klient(en) und Dienst(e) zu schalten. Gehen Sie dazu folgendermassen vor:</w:t>
       </w:r>
     </w:p>
     <w:p/>
     <w:p/>
     <w:p>
       <w:r>
-        <w:t xml:space="preserve">1. Ändern Sie </w:t>
-      </w:r>
-      <w:proofErr w:type="spellStart"/>
-      <w:r>
-        <w:t>Calculator</w:t>
-      </w:r>
-      <w:proofErr w:type="spellEnd"/>
-      <w:r>
-        <w:t xml:space="preserve"> und </w:t>
-      </w:r>
-      <w:proofErr w:type="spellStart"/>
-      <w:r>
-        <w:t>CalculatorImpl</w:t>
-      </w:r>
-      <w:proofErr w:type="spellEnd"/>
-      <w:r>
-        <w:t xml:space="preserve"> so, dass sie über Java-RMI von </w:t>
-      </w:r>
-      <w:proofErr w:type="spellStart"/>
-      <w:r>
-        <w:t>aussen</w:t>
-      </w:r>
-      <w:proofErr w:type="spellEnd"/>
-      <w:r>
-        <w:t xml:space="preserve"> zugreifbar sind. </w:t>
-      </w:r>
-      <w:proofErr w:type="spellStart"/>
-      <w:r>
-        <w:t>Entwicklen</w:t>
-      </w:r>
-      <w:proofErr w:type="spellEnd"/>
-      <w:r>
-        <w:t xml:space="preserve"> Sie ein Serverprogramm, das eine </w:t>
-      </w:r>
-      <w:proofErr w:type="spellStart"/>
-      <w:r>
-        <w:t>CalculatorImpl</w:t>
-      </w:r>
-      <w:proofErr w:type="spellEnd"/>
-      <w:r>
-        <w:t xml:space="preserve">-Instanz erzeugt und beim RMI-Namensdienst registriert. </w:t>
-      </w:r>
-      <w:proofErr w:type="spellStart"/>
-      <w:r>
-        <w:t>Entwicklen</w:t>
-      </w:r>
-      <w:proofErr w:type="spellEnd"/>
-      <w:r>
-        <w:t xml:space="preserve"> Sie ein </w:t>
-      </w:r>
-      <w:proofErr w:type="spellStart"/>
-      <w:r>
-        <w:t>Klientenprogramm</w:t>
-      </w:r>
-      <w:proofErr w:type="spellEnd"/>
-      <w:r>
-        <w:t xml:space="preserve">, das eine Referenz auf das </w:t>
-      </w:r>
-      <w:proofErr w:type="spellStart"/>
-      <w:r>
-        <w:t>Calculator</w:t>
-      </w:r>
-      <w:proofErr w:type="spellEnd"/>
-      <w:r>
-        <w:t xml:space="preserve">-Objekt beim Namensdienst erfragt und damit </w:t>
-      </w:r>
-      <w:proofErr w:type="spellStart"/>
-      <w:r>
-        <w:t>pi</w:t>
-      </w:r>
-      <w:proofErr w:type="spellEnd"/>
-      <w:r>
-        <w:t xml:space="preserve"> bestimmt. Testen Sie die neu entwickelten Komponenten.</w:t>
+        <w:t>1. Ändern Sie Calculator und CalculatorImpl so, dass sie über Java-RMI von aussen zugreifbar sind. Entwicklen Sie ein Serverprogramm, das eine CalculatorImpl-Instanz erzeugt und beim RMI-Namensdienst registriert. Entwicklen Sie ein Klientenprogramm, das eine Referenz auf das Calculator-Objekt beim Namensdienst erfragt und damit pi bestimmt. Testen Sie die neu entwickelten Komponenten.</w:t>
       </w:r>
     </w:p>
     <w:p/>
     <w:p>
       <w:r>
-        <w:t xml:space="preserve">2. Implementieren Sie nun den </w:t>
-      </w:r>
-      <w:proofErr w:type="spellStart"/>
-      <w:r>
-        <w:t>Balancierer</w:t>
-      </w:r>
-      <w:proofErr w:type="spellEnd"/>
-      <w:r>
-        <w:t xml:space="preserve">, indem Sie eine Klasse </w:t>
-      </w:r>
-      <w:proofErr w:type="spellStart"/>
-      <w:r>
-        <w:t>CalculatorBalancer</w:t>
-      </w:r>
-      <w:proofErr w:type="spellEnd"/>
-      <w:r>
-        <w:t xml:space="preserve"> von </w:t>
-      </w:r>
-      <w:proofErr w:type="spellStart"/>
-      <w:r>
-        <w:t>Calculator</w:t>
-      </w:r>
-      <w:proofErr w:type="spellEnd"/>
-      <w:r>
-        <w:t xml:space="preserve"> ableiten und die Methode </w:t>
-      </w:r>
-      <w:proofErr w:type="spellStart"/>
-      <w:r>
-        <w:t>pi</w:t>
-      </w:r>
-      <w:proofErr w:type="spellEnd"/>
-      <w:r>
-        <w:t xml:space="preserve">() entsprechend implementieren. Dadurch verhält sich der </w:t>
-      </w:r>
-      <w:proofErr w:type="spellStart"/>
-      <w:r>
-        <w:t>Balancierer</w:t>
-      </w:r>
-      <w:proofErr w:type="spellEnd"/>
-      <w:r>
-        <w:t xml:space="preserve"> aus Sicht der Klienten genauso wie der Server, d.h. das </w:t>
-      </w:r>
-      <w:proofErr w:type="spellStart"/>
-      <w:r>
-        <w:t>Klientenprogramm</w:t>
-      </w:r>
-      <w:proofErr w:type="spellEnd"/>
-      <w:r>
-        <w:t xml:space="preserve"> muss nicht verändert werden. Entwickeln Sie ein </w:t>
-      </w:r>
-      <w:proofErr w:type="spellStart"/>
-      <w:r>
-        <w:t>Balanciererprogramm</w:t>
-      </w:r>
-      <w:proofErr w:type="spellEnd"/>
-      <w:r>
-        <w:t xml:space="preserve">, das eine </w:t>
-      </w:r>
-      <w:proofErr w:type="spellStart"/>
-      <w:r>
-        <w:t>CalculatorBalancer</w:t>
-      </w:r>
-      <w:proofErr w:type="spellEnd"/>
-      <w:r>
-        <w:t>-Instanz erzeugt und unter dem vom Klienten erwarteten Namen beim Namensdienst registriert. Hier ein paar Details und Hinweise:</w:t>
+        <w:t>2. Implementieren Sie nun den Balancierer, indem Sie eine Klasse CalculatorBalancer von Calculator ableiten und die Methode pi() entsprechend implementieren. Dadurch verhält sich der Balancierer aus Sicht der Klienten genauso wie der Server, d.h. das Klientenprogramm muss nicht verändert werden. Entwickeln Sie ein Balanciererprogramm, das eine CalculatorBalancer-Instanz erzeugt und unter dem vom Klienten erwarteten Namen beim Namensdienst registriert. Hier ein paar Details und Hinweise:</w:t>
       </w:r>
     </w:p>
     <w:p>
@@ -1681,39 +1959,7 @@
         </w:numPr>
       </w:pPr>
       <w:r>
-        <w:t xml:space="preserve">Da mehrere Serverprogramme gleichzeitig gestartet werden, sollten Sie das Serverprogramm so erweitern, dass man beim Start auf der Kommandozeile den Namen angeben kann, unter dem das </w:t>
-      </w:r>
-      <w:proofErr w:type="spellStart"/>
-      <w:r>
-        <w:t>CalculatorImpl</w:t>
-      </w:r>
-      <w:proofErr w:type="spellEnd"/>
-      <w:r>
-        <w:t xml:space="preserve">-Objekt beim Namensdienst registriert wird. dieses nun seine exportierte Instanz an den </w:t>
-      </w:r>
-      <w:proofErr w:type="spellStart"/>
-      <w:r>
-        <w:t>Balancierer</w:t>
-      </w:r>
-      <w:proofErr w:type="spellEnd"/>
-      <w:r>
-        <w:t xml:space="preserve"> übergibt, ohne es in die Registry zu schreiben. Verwenden Sie dabei ein eigenes Interface des </w:t>
-      </w:r>
-      <w:proofErr w:type="spellStart"/>
-      <w:r>
-        <w:t>Balancers</w:t>
-      </w:r>
-      <w:proofErr w:type="spellEnd"/>
-      <w:r>
-        <w:t xml:space="preserve">, welches in die Registry </w:t>
-      </w:r>
-      <w:proofErr w:type="spellStart"/>
-      <w:r>
-        <w:t>gebinded</w:t>
-      </w:r>
-      <w:proofErr w:type="spellEnd"/>
-      <w:r>
-        <w:t xml:space="preserve"> wird, um den Servern das Anmelden zu ermöglichen.</w:t>
+        <w:t>Da mehrere Serverprogramme gleichzeitig gestartet werden, sollten Sie das Serverprogramm so erweitern, dass man beim Start auf der Kommandozeile den Namen angeben kann, unter dem das CalculatorImpl-Objekt beim Namensdienst registriert wird. dieses nun seine exportierte Instanz an den Balancierer übergibt, ohne es in die Registry zu schreiben. Verwenden Sie dabei ein eigenes Interface des Balancers, welches in die Registry gebinded wird, um den Servern das Anmelden zu ermöglichen.</w:t>
       </w:r>
     </w:p>
     <w:p/>
@@ -1726,15 +1972,7 @@
         </w:numPr>
       </w:pPr>
       <w:r>
-        <w:t xml:space="preserve">Das </w:t>
-      </w:r>
-      <w:proofErr w:type="spellStart"/>
-      <w:r>
-        <w:t>Balancierer</w:t>
-      </w:r>
-      <w:proofErr w:type="spellEnd"/>
-      <w:r>
-        <w:t>-Programm sollte nun den Namensdienst in festgelegten Abständen abfragen um herauszufinden, ob neue Server Implementierungen zur Verfügung stehen.</w:t>
+        <w:t>Das Balancierer-Programm sollte nun den Namensdienst in festgelegten Abständen abfragen um herauszufinden, ob neue Server Implementierungen zur Verfügung stehen.</w:t>
       </w:r>
     </w:p>
     <w:p/>
@@ -1747,31 +1985,7 @@
         </w:numPr>
       </w:pPr>
       <w:r>
-        <w:t xml:space="preserve">Java-RMI verwendet intern mehrere Threads, um gleichzeitig eintreffende Methodenaufrufe parallel abarbeiten zu können. Das ist einerseits von Vorteil, da der </w:t>
-      </w:r>
-      <w:proofErr w:type="spellStart"/>
-      <w:r>
-        <w:t>Balancierer</w:t>
-      </w:r>
-      <w:proofErr w:type="spellEnd"/>
-      <w:r>
-        <w:t xml:space="preserve"> dadurch mehrere eintreffende Aufrufe parallel bearbeiten kann, andererseits müssen dadurch im </w:t>
-      </w:r>
-      <w:proofErr w:type="spellStart"/>
-      <w:r>
-        <w:t>Balancierer</w:t>
-      </w:r>
-      <w:proofErr w:type="spellEnd"/>
-      <w:r>
-        <w:t xml:space="preserve"> änderbare Objekte durch Verwendung von </w:t>
-      </w:r>
-      <w:proofErr w:type="spellStart"/>
-      <w:r>
-        <w:t>synchronized</w:t>
-      </w:r>
-      <w:proofErr w:type="spellEnd"/>
-      <w:r>
-        <w:t xml:space="preserve"> vor dem gleichzeitigen Zugriff in mehreren Threads geschützt werden.</w:t>
+        <w:t>Java-RMI verwendet intern mehrere Threads, um gleichzeitig eintreffende Methodenaufrufe parallel abarbeiten zu können. Das ist einerseits von Vorteil, da der Balancierer dadurch mehrere eintreffende Aufrufe parallel bearbeiten kann, andererseits müssen dadurch im Balancierer änderbare Objekte durch Verwendung von synchronized vor dem gleichzeitigen Zugriff in mehreren Threads geschützt werden.</w:t>
       </w:r>
     </w:p>
     <w:p/>
@@ -1784,85 +1998,13 @@
         </w:numPr>
       </w:pPr>
       <w:r>
-        <w:t xml:space="preserve">Beachten Sie, dass nach dem Starten eines Servers eine gewisse Zeit vergeht, bis der Server das </w:t>
-      </w:r>
-      <w:proofErr w:type="spellStart"/>
-      <w:r>
-        <w:t>CalculatorImpl</w:t>
-      </w:r>
-      <w:proofErr w:type="spellEnd"/>
-      <w:r>
-        <w:t xml:space="preserve">-Objekt erzeugt und beim Namensdienst registriert hat sich beim </w:t>
-      </w:r>
-      <w:proofErr w:type="spellStart"/>
-      <w:r>
-        <w:t>Balancer</w:t>
-      </w:r>
-      <w:proofErr w:type="spellEnd"/>
-      <w:r>
-        <w:t xml:space="preserve"> meldet. D.h. Sie müssen im </w:t>
-      </w:r>
-      <w:proofErr w:type="spellStart"/>
-      <w:r>
-        <w:t>Balancierer</w:t>
-      </w:r>
-      <w:proofErr w:type="spellEnd"/>
-      <w:r>
-        <w:t xml:space="preserve"> zwischen Start eines Servers und Abfragen des Namensdienstes einige Sekunden warten.</w:t>
+        <w:t>Beachten Sie, dass nach dem Starten eines Servers eine gewisse Zeit vergeht, bis der Server das CalculatorImpl-Objekt erzeugt und beim Namensdienst registriert hat sich beim Balancer meldet. D.h. Sie müssen im Balancierer zwischen Start eines Servers und Abfragen des Namensdienstes einige Sekunden warten.</w:t>
       </w:r>
     </w:p>
     <w:p/>
     <w:p>
       <w:r>
-        <w:t xml:space="preserve">Testen Sie das entwickelte System, indem Sie den </w:t>
-      </w:r>
-      <w:proofErr w:type="spellStart"/>
-      <w:r>
-        <w:t>Balancierer</w:t>
-      </w:r>
-      <w:proofErr w:type="spellEnd"/>
-      <w:r>
-        <w:t xml:space="preserve"> mit verschiedenen </w:t>
-      </w:r>
-      <w:proofErr w:type="spellStart"/>
-      <w:r>
-        <w:t>Serverpoolgrössen</w:t>
-      </w:r>
-      <w:proofErr w:type="spellEnd"/>
-      <w:r>
-        <w:t xml:space="preserve"> starten und mehrere Klienten gleichzeitig Anfragen stellen lassen. Wählen Sie die Anzahl der Iterationen bei der </w:t>
-      </w:r>
-      <w:proofErr w:type="spellStart"/>
-      <w:r>
-        <w:t>Berechung</w:t>
-      </w:r>
-      <w:proofErr w:type="spellEnd"/>
-      <w:r>
-        <w:t xml:space="preserve"> von </w:t>
-      </w:r>
-      <w:proofErr w:type="spellStart"/>
-      <w:r>
-        <w:t>pi</w:t>
-      </w:r>
-      <w:proofErr w:type="spellEnd"/>
-      <w:r>
-        <w:t xml:space="preserve"> entsprechend </w:t>
-      </w:r>
-      <w:proofErr w:type="spellStart"/>
-      <w:r>
-        <w:t>gross</w:t>
-      </w:r>
-      <w:proofErr w:type="spellEnd"/>
-      <w:r>
-        <w:t xml:space="preserve">, sodass eine Anfrage lang genug dauert um feststellen zu können, dass der </w:t>
-      </w:r>
-      <w:proofErr w:type="spellStart"/>
-      <w:r>
-        <w:t>Balancierer</w:t>
-      </w:r>
-      <w:proofErr w:type="spellEnd"/>
-      <w:r>
-        <w:t xml:space="preserve"> tatsächlich mehrere Anfragen parallel bearbeitet.</w:t>
+        <w:t>Testen Sie das entwickelte System, indem Sie den Balancierer mit verschiedenen Serverpoolgrössen starten und mehrere Klienten gleichzeitig Anfragen stellen lassen. Wählen Sie die Anzahl der Iterationen bei der Berechung von pi entsprechend gross, sodass eine Anfrage lang genug dauert um feststellen zu können, dass der Balancierer tatsächlich mehrere Anfragen parallel bearbeitet.</w:t>
       </w:r>
     </w:p>
     <w:p/>
@@ -1879,9 +2021,11 @@
           <w:numId w:val="1"/>
         </w:numPr>
       </w:pPr>
+      <w:bookmarkStart w:id="1" w:name="_Toc280004957"/>
       <w:r>
         <w:t>Zeitabschätzung</w:t>
       </w:r>
+      <w:bookmarkEnd w:id="1"/>
     </w:p>
     <w:p>
       <w:pPr>
@@ -1891,9 +2035,11 @@
           <w:numId w:val="1"/>
         </w:numPr>
       </w:pPr>
+      <w:bookmarkStart w:id="2" w:name="_Toc280004958"/>
       <w:r>
         <w:t>Gesamt</w:t>
       </w:r>
+      <w:bookmarkEnd w:id="2"/>
     </w:p>
     <w:p/>
     <w:tbl>
@@ -2395,9 +2541,11 @@
           <w:numId w:val="1"/>
         </w:numPr>
       </w:pPr>
+      <w:bookmarkStart w:id="3" w:name="_Toc280004959"/>
       <w:r>
         <w:t>Hackenberger</w:t>
       </w:r>
+      <w:bookmarkEnd w:id="3"/>
     </w:p>
     <w:p/>
     <w:tbl>
@@ -2899,11 +3047,11 @@
           <w:numId w:val="1"/>
         </w:numPr>
       </w:pPr>
-      <w:proofErr w:type="spellStart"/>
+      <w:bookmarkStart w:id="4" w:name="_Toc280004960"/>
       <w:r>
         <w:t>Hampl</w:t>
       </w:r>
-      <w:proofErr w:type="spellEnd"/>
+      <w:bookmarkEnd w:id="4"/>
     </w:p>
     <w:p/>
     <w:tbl>
@@ -3406,10 +3554,54 @@
         </w:numPr>
       </w:pPr>
       <w:r>
+        <w:t>Designüberlegung</w:t>
+      </w:r>
+    </w:p>
+    <w:p/>
+    <w:p>
+      <w:r>
+        <w:t>PI</w:t>
+      </w:r>
+      <w:r>
+        <w:t>Balancer durch Zufall aus einer Liste</w:t>
+      </w:r>
+      <w:r>
+        <w:t>.</w:t>
+      </w:r>
+    </w:p>
+    <w:p/>
+    <w:p>
+      <w:r>
+        <w:t xml:space="preserve">PIBalancer gibt sich sowohl als </w:t>
+      </w:r>
+      <w:r>
+        <w:t>Remote</w:t>
+      </w:r>
+      <w:r>
+        <w:t xml:space="preserve">Calculator als auch als </w:t>
+      </w:r>
+      <w:r>
+        <w:t>Remote</w:t>
+      </w:r>
+      <w:bookmarkStart w:id="5" w:name="_GoBack"/>
+      <w:bookmarkEnd w:id="5"/>
+      <w:r>
+        <w:t>Balancer</w:t>
+      </w:r>
+    </w:p>
+    <w:p>
+      <w:pPr>
+        <w:pStyle w:val="berschrift1"/>
+        <w:numPr>
+          <w:ilvl w:val="0"/>
+          <w:numId w:val="1"/>
+        </w:numPr>
+      </w:pPr>
+      <w:bookmarkStart w:id="6" w:name="_Toc280004961"/>
+      <w:r>
         <w:t>Quellen</w:t>
       </w:r>
-      <w:bookmarkStart w:id="0" w:name="_GoBack"/>
-      <w:bookmarkEnd w:id="0"/>
+      <w:bookmarkEnd w:id="6"/>
     </w:p>
     <w:sectPr>
       <w:headerReference w:type="default" r:id="rId12"/>
@@ -3450,13 +3642,8 @@
       <w:pStyle w:val="Fuzeile"/>
     </w:pPr>
     <w:r>
-      <w:t>PI-</w:t>
+      <w:t>PI-Calculator</w:t>
     </w:r>
-    <w:proofErr w:type="spellStart"/>
-    <w:r>
-      <w:t>Calculator</w:t>
-    </w:r>
-    <w:proofErr w:type="spellEnd"/>
     <w:r>
       <w:tab/>
     </w:r>
@@ -3524,13 +3711,8 @@
       <w:pStyle w:val="Kopfzeile"/>
     </w:pPr>
     <w:r>
-      <w:t xml:space="preserve">Hackenberger, </w:t>
+      <w:t>Hackenberger, Hampl</w:t>
     </w:r>
-    <w:proofErr w:type="spellStart"/>
-    <w:r>
-      <w:t>Hampl</w:t>
-    </w:r>
-    <w:proofErr w:type="spellEnd"/>
     <w:r>
       <w:tab/>
     </w:r>
@@ -4138,7 +4320,6 @@
     <w:next w:val="Standard"/>
     <w:autoRedefine/>
     <w:uiPriority w:val="39"/>
-    <w:semiHidden/>
     <w:unhideWhenUsed/>
     <w:rsid w:val="008B4440"/>
     <w:pPr>
@@ -4154,7 +4335,6 @@
     <w:next w:val="Standard"/>
     <w:autoRedefine/>
     <w:uiPriority w:val="39"/>
-    <w:semiHidden/>
     <w:unhideWhenUsed/>
     <w:rsid w:val="008B4440"/>
     <w:pPr>
@@ -4799,7 +4979,6 @@
     <w:next w:val="Standard"/>
     <w:autoRedefine/>
     <w:uiPriority w:val="39"/>
-    <w:semiHidden/>
     <w:unhideWhenUsed/>
     <w:rsid w:val="008B4440"/>
     <w:pPr>
@@ -4815,7 +4994,6 @@
     <w:next w:val="Standard"/>
     <w:autoRedefine/>
     <w:uiPriority w:val="39"/>
-    <w:semiHidden/>
     <w:unhideWhenUsed/>
     <w:rsid w:val="008B4440"/>
     <w:pPr>
@@ -6085,7 +6263,7 @@
 </file>
 
 <file path=customXml/itemProps1.xml><?xml version="1.0" encoding="utf-8"?>
-<ds:datastoreItem xmlns:ds="http://schemas.openxmlformats.org/officeDocument/2006/customXml" ds:itemID="{0D9A72F5-B6DA-F04C-90AA-B8B90F054573}">
+<ds:datastoreItem xmlns:ds="http://schemas.openxmlformats.org/officeDocument/2006/customXml" ds:itemID="{A3BA8DCA-B5C9-B042-A8D6-C8EC84F2C5D1}">
   <ds:schemaRefs>
     <ds:schemaRef ds:uri="http://schemas.openxmlformats.org/officeDocument/2006/bibliography"/>
   </ds:schemaRefs>

</xml_diff>

<commit_message>
Added generated java sources
</commit_message>
<xml_diff>
--- a/doc/Protokoll.docx
+++ b/doc/Protokoll.docx
@@ -65,8 +65,20 @@
                   <w:sz w:val="72"/>
                   <w:szCs w:val="72"/>
                 </w:rPr>
-                <w:t>PI-Calculator</w:t>
+                <w:t>PI-</w:t>
               </w:r>
+              <w:proofErr w:type="spellStart"/>
+              <w:r>
+                <w:rPr>
+                  <w:rFonts w:eastAsiaTheme="majorEastAsia" w:cstheme="majorBidi"/>
+                  <w:b/>
+                  <w:color w:val="1F497D" w:themeColor="text2"/>
+                  <w:sz w:val="72"/>
+                  <w:szCs w:val="72"/>
+                </w:rPr>
+                <w:t>Calculator</w:t>
+              </w:r>
+              <w:proofErr w:type="spellEnd"/>
             </w:p>
           </w:sdtContent>
         </w:sdt>
@@ -134,9 +146,6 @@
               </w:rPr>
               <w:alias w:val="Autor"/>
               <w:id w:val="8081534"/>
-              <w:placeholder>
-                <w:docPart w:val="9A42A7C99DCB9046AF97E952060D00C0"/>
-              </w:placeholder>
               <w:dataBinding w:prefixMappings="xmlns:ns0='http://purl.org/dc/elements/1.1/' xmlns:ns1='http://schemas.openxmlformats.org/package/2006/metadata/core-properties' " w:xpath="/ns1:coreProperties[1]/ns0:creator[1]" w:storeItemID="{6C3C8BC8-F283-45AE-878A-BAB7291924A1}"/>
               <w:text/>
             </w:sdtPr>
@@ -1257,6 +1266,12 @@
     <w:sdt>
       <w:sdtPr>
         <w:rPr>
+          <w:rFonts w:asciiTheme="minorHAnsi" w:eastAsiaTheme="minorEastAsia" w:hAnsiTheme="minorHAnsi" w:cstheme="minorBidi"/>
+          <w:b w:val="0"/>
+          <w:bCs w:val="0"/>
+          <w:color w:val="auto"/>
+          <w:sz w:val="24"/>
+          <w:szCs w:val="24"/>
           <w:lang w:val="de-DE"/>
         </w:rPr>
         <w:id w:val="1036618026"/>
@@ -1267,11 +1282,7 @@
       </w:sdtPr>
       <w:sdtEndPr>
         <w:rPr>
-          <w:rFonts w:asciiTheme="minorHAnsi" w:eastAsiaTheme="minorEastAsia" w:hAnsiTheme="minorHAnsi" w:cstheme="minorBidi"/>
           <w:noProof/>
-          <w:color w:val="auto"/>
-          <w:sz w:val="24"/>
-          <w:szCs w:val="24"/>
         </w:rPr>
       </w:sdtEndPr>
       <w:sdtContent>
@@ -1928,26 +1939,186 @@
         </w:drawing>
       </w:r>
       <w:r>
-        <w:t>Als Dienst soll hier die beliebig genaue Bestimmung von pi betrachtet werden. Der Dienst stellt folgendes Interface bereit:</w:t>
+        <w:t xml:space="preserve">Als Dienst soll hier die beliebig genaue Bestimmung von </w:t>
+      </w:r>
+      <w:proofErr w:type="spellStart"/>
+      <w:r>
+        <w:t>pi</w:t>
+      </w:r>
+      <w:proofErr w:type="spellEnd"/>
+      <w:r>
+        <w:t xml:space="preserve"> betrachtet werden. Der Dienst stellt folgendes Interface bereit:</w:t>
       </w:r>
     </w:p>
     <w:p/>
     <w:p>
       <w:r>
-        <w:t>Ihre Aufgabe ist es nun, zunächst mittels Java-RMI die direkte Kommunikation zwischen Klient und Dienst zu ermöglichen und in einem zweiten Schritt den Balancierer zu implementieren und zwischen Klient(en) und Dienst(e) zu schalten. Gehen Sie dazu folgendermassen vor:</w:t>
+        <w:t xml:space="preserve">Ihre Aufgabe ist es nun, zunächst mittels Java-RMI die direkte Kommunikation zwischen Klient und Dienst zu ermöglichen und in einem zweiten Schritt den </w:t>
+      </w:r>
+      <w:proofErr w:type="spellStart"/>
+      <w:r>
+        <w:t>Balancierer</w:t>
+      </w:r>
+      <w:proofErr w:type="spellEnd"/>
+      <w:r>
+        <w:t xml:space="preserve"> zu implementieren und zwischen Klient(en) und Dienst(e) zu schalten. Gehen Sie dazu </w:t>
+      </w:r>
+      <w:proofErr w:type="spellStart"/>
+      <w:r>
+        <w:t>folgendermassen</w:t>
+      </w:r>
+      <w:proofErr w:type="spellEnd"/>
+      <w:r>
+        <w:t xml:space="preserve"> vor:</w:t>
       </w:r>
     </w:p>
     <w:p/>
     <w:p/>
     <w:p>
       <w:r>
-        <w:t>1. Ändern Sie Calculator und CalculatorImpl so, dass sie über Java-RMI von aussen zugreifbar sind. Entwicklen Sie ein Serverprogramm, das eine CalculatorImpl-Instanz erzeugt und beim RMI-Namensdienst registriert. Entwicklen Sie ein Klientenprogramm, das eine Referenz auf das Calculator-Objekt beim Namensdienst erfragt und damit pi bestimmt. Testen Sie die neu entwickelten Komponenten.</w:t>
+        <w:t xml:space="preserve">1. Ändern Sie </w:t>
+      </w:r>
+      <w:proofErr w:type="spellStart"/>
+      <w:r>
+        <w:t>Calculator</w:t>
+      </w:r>
+      <w:proofErr w:type="spellEnd"/>
+      <w:r>
+        <w:t xml:space="preserve"> und </w:t>
+      </w:r>
+      <w:proofErr w:type="spellStart"/>
+      <w:r>
+        <w:t>CalculatorImpl</w:t>
+      </w:r>
+      <w:proofErr w:type="spellEnd"/>
+      <w:r>
+        <w:t xml:space="preserve"> so, dass sie über Java-RMI von </w:t>
+      </w:r>
+      <w:proofErr w:type="spellStart"/>
+      <w:r>
+        <w:t>aussen</w:t>
+      </w:r>
+      <w:proofErr w:type="spellEnd"/>
+      <w:r>
+        <w:t xml:space="preserve"> zugreifbar sind. </w:t>
+      </w:r>
+      <w:proofErr w:type="spellStart"/>
+      <w:r>
+        <w:t>Entwicklen</w:t>
+      </w:r>
+      <w:proofErr w:type="spellEnd"/>
+      <w:r>
+        <w:t xml:space="preserve"> Sie ein Serverprogramm, das eine </w:t>
+      </w:r>
+      <w:proofErr w:type="spellStart"/>
+      <w:r>
+        <w:t>CalculatorImpl</w:t>
+      </w:r>
+      <w:proofErr w:type="spellEnd"/>
+      <w:r>
+        <w:t xml:space="preserve">-Instanz erzeugt und beim RMI-Namensdienst registriert. </w:t>
+      </w:r>
+      <w:proofErr w:type="spellStart"/>
+      <w:r>
+        <w:t>Entwicklen</w:t>
+      </w:r>
+      <w:proofErr w:type="spellEnd"/>
+      <w:r>
+        <w:t xml:space="preserve"> Sie ein </w:t>
+      </w:r>
+      <w:proofErr w:type="spellStart"/>
+      <w:r>
+        <w:t>Klientenprogramm</w:t>
+      </w:r>
+      <w:proofErr w:type="spellEnd"/>
+      <w:r>
+        <w:t xml:space="preserve">, das eine Referenz auf das </w:t>
+      </w:r>
+      <w:proofErr w:type="spellStart"/>
+      <w:r>
+        <w:t>Calculator</w:t>
+      </w:r>
+      <w:proofErr w:type="spellEnd"/>
+      <w:r>
+        <w:t xml:space="preserve">-Objekt beim Namensdienst erfragt und damit </w:t>
+      </w:r>
+      <w:proofErr w:type="spellStart"/>
+      <w:r>
+        <w:t>pi</w:t>
+      </w:r>
+      <w:proofErr w:type="spellEnd"/>
+      <w:r>
+        <w:t xml:space="preserve"> bestimmt. Testen Sie die neu entwickelten Komponenten.</w:t>
       </w:r>
     </w:p>
     <w:p/>
     <w:p>
       <w:r>
-        <w:t>2. Implementieren Sie nun den Balancierer, indem Sie eine Klasse CalculatorBalancer von Calculator ableiten und die Methode pi() entsprechend implementieren. Dadurch verhält sich der Balancierer aus Sicht der Klienten genauso wie der Server, d.h. das Klientenprogramm muss nicht verändert werden. Entwickeln Sie ein Balanciererprogramm, das eine CalculatorBalancer-Instanz erzeugt und unter dem vom Klienten erwarteten Namen beim Namensdienst registriert. Hier ein paar Details und Hinweise:</w:t>
+        <w:t xml:space="preserve">2. Implementieren Sie nun den </w:t>
+      </w:r>
+      <w:proofErr w:type="spellStart"/>
+      <w:r>
+        <w:t>Balancierer</w:t>
+      </w:r>
+      <w:proofErr w:type="spellEnd"/>
+      <w:r>
+        <w:t xml:space="preserve">, indem Sie eine Klasse </w:t>
+      </w:r>
+      <w:proofErr w:type="spellStart"/>
+      <w:r>
+        <w:t>CalculatorBalancer</w:t>
+      </w:r>
+      <w:proofErr w:type="spellEnd"/>
+      <w:r>
+        <w:t xml:space="preserve"> von </w:t>
+      </w:r>
+      <w:proofErr w:type="spellStart"/>
+      <w:r>
+        <w:t>Calculator</w:t>
+      </w:r>
+      <w:proofErr w:type="spellEnd"/>
+      <w:r>
+        <w:t xml:space="preserve"> ableiten und die Methode </w:t>
+      </w:r>
+      <w:proofErr w:type="spellStart"/>
+      <w:r>
+        <w:t>pi</w:t>
+      </w:r>
+      <w:proofErr w:type="spellEnd"/>
+      <w:r>
+        <w:t xml:space="preserve">() entsprechend implementieren. Dadurch verhält sich der </w:t>
+      </w:r>
+      <w:proofErr w:type="spellStart"/>
+      <w:r>
+        <w:t>Balancierer</w:t>
+      </w:r>
+      <w:proofErr w:type="spellEnd"/>
+      <w:r>
+        <w:t xml:space="preserve"> aus Sicht der Klienten genauso wie der Server, d.h. das </w:t>
+      </w:r>
+      <w:proofErr w:type="spellStart"/>
+      <w:r>
+        <w:t>Klientenprogramm</w:t>
+      </w:r>
+      <w:proofErr w:type="spellEnd"/>
+      <w:r>
+        <w:t xml:space="preserve"> muss nicht verändert werden. Entwickeln Sie ein </w:t>
+      </w:r>
+      <w:proofErr w:type="spellStart"/>
+      <w:r>
+        <w:t>Balanciererprogramm</w:t>
+      </w:r>
+      <w:proofErr w:type="spellEnd"/>
+      <w:r>
+        <w:t xml:space="preserve">, das eine </w:t>
+      </w:r>
+      <w:proofErr w:type="spellStart"/>
+      <w:r>
+        <w:t>CalculatorBalancer</w:t>
+      </w:r>
+      <w:proofErr w:type="spellEnd"/>
+      <w:r>
+        <w:t>-Instanz erzeugt und unter dem vom Klienten erwarteten Namen beim Namensdienst registriert. Hier ein paar Details und Hinweise:</w:t>
       </w:r>
     </w:p>
     <w:p>
@@ -1959,7 +2130,39 @@
         </w:numPr>
       </w:pPr>
       <w:r>
-        <w:t>Da mehrere Serverprogramme gleichzeitig gestartet werden, sollten Sie das Serverprogramm so erweitern, dass man beim Start auf der Kommandozeile den Namen angeben kann, unter dem das CalculatorImpl-Objekt beim Namensdienst registriert wird. dieses nun seine exportierte Instanz an den Balancierer übergibt, ohne es in die Registry zu schreiben. Verwenden Sie dabei ein eigenes Interface des Balancers, welches in die Registry gebinded wird, um den Servern das Anmelden zu ermöglichen.</w:t>
+        <w:t xml:space="preserve">Da mehrere Serverprogramme gleichzeitig gestartet werden, sollten Sie das Serverprogramm so erweitern, dass man beim Start auf der Kommandozeile den Namen angeben kann, unter dem das </w:t>
+      </w:r>
+      <w:proofErr w:type="spellStart"/>
+      <w:r>
+        <w:t>CalculatorImpl</w:t>
+      </w:r>
+      <w:proofErr w:type="spellEnd"/>
+      <w:r>
+        <w:t xml:space="preserve">-Objekt beim Namensdienst registriert wird. dieses nun seine exportierte Instanz an den </w:t>
+      </w:r>
+      <w:proofErr w:type="spellStart"/>
+      <w:r>
+        <w:t>Balancierer</w:t>
+      </w:r>
+      <w:proofErr w:type="spellEnd"/>
+      <w:r>
+        <w:t xml:space="preserve"> übergibt, ohne es in die Registry zu schreiben. Verwenden Sie dabei ein eigenes Interface des </w:t>
+      </w:r>
+      <w:proofErr w:type="spellStart"/>
+      <w:r>
+        <w:t>Balancers</w:t>
+      </w:r>
+      <w:proofErr w:type="spellEnd"/>
+      <w:r>
+        <w:t xml:space="preserve">, welches in die Registry </w:t>
+      </w:r>
+      <w:proofErr w:type="spellStart"/>
+      <w:r>
+        <w:t>gebinded</w:t>
+      </w:r>
+      <w:proofErr w:type="spellEnd"/>
+      <w:r>
+        <w:t xml:space="preserve"> wird, um den Servern das Anmelden zu ermöglichen.</w:t>
       </w:r>
     </w:p>
     <w:p/>
@@ -1972,7 +2175,15 @@
         </w:numPr>
       </w:pPr>
       <w:r>
-        <w:t>Das Balancierer-Programm sollte nun den Namensdienst in festgelegten Abständen abfragen um herauszufinden, ob neue Server Implementierungen zur Verfügung stehen.</w:t>
+        <w:t xml:space="preserve">Das </w:t>
+      </w:r>
+      <w:proofErr w:type="spellStart"/>
+      <w:r>
+        <w:t>Balancierer</w:t>
+      </w:r>
+      <w:proofErr w:type="spellEnd"/>
+      <w:r>
+        <w:t>-Programm sollte nun den Namensdienst in festgelegten Abständen abfragen um herauszufinden, ob neue Server Implementierungen zur Verfügung stehen.</w:t>
       </w:r>
     </w:p>
     <w:p/>
@@ -1985,7 +2196,31 @@
         </w:numPr>
       </w:pPr>
       <w:r>
-        <w:t>Java-RMI verwendet intern mehrere Threads, um gleichzeitig eintreffende Methodenaufrufe parallel abarbeiten zu können. Das ist einerseits von Vorteil, da der Balancierer dadurch mehrere eintreffende Aufrufe parallel bearbeiten kann, andererseits müssen dadurch im Balancierer änderbare Objekte durch Verwendung von synchronized vor dem gleichzeitigen Zugriff in mehreren Threads geschützt werden.</w:t>
+        <w:t xml:space="preserve">Java-RMI verwendet intern mehrere Threads, um gleichzeitig eintreffende Methodenaufrufe parallel abarbeiten zu können. Das ist einerseits von Vorteil, da der </w:t>
+      </w:r>
+      <w:proofErr w:type="spellStart"/>
+      <w:r>
+        <w:t>Balancierer</w:t>
+      </w:r>
+      <w:proofErr w:type="spellEnd"/>
+      <w:r>
+        <w:t xml:space="preserve"> dadurch mehrere eintreffende Aufrufe parallel bearbeiten kann, andererseits müssen dadurch im </w:t>
+      </w:r>
+      <w:proofErr w:type="spellStart"/>
+      <w:r>
+        <w:t>Balancierer</w:t>
+      </w:r>
+      <w:proofErr w:type="spellEnd"/>
+      <w:r>
+        <w:t xml:space="preserve"> änderbare Objekte durch Verwendung von </w:t>
+      </w:r>
+      <w:proofErr w:type="spellStart"/>
+      <w:r>
+        <w:t>synchronized</w:t>
+      </w:r>
+      <w:proofErr w:type="spellEnd"/>
+      <w:r>
+        <w:t xml:space="preserve"> vor dem gleichzeitigen Zugriff in mehreren Threads geschützt werden.</w:t>
       </w:r>
     </w:p>
     <w:p/>
@@ -1998,13 +2233,85 @@
         </w:numPr>
       </w:pPr>
       <w:r>
-        <w:t>Beachten Sie, dass nach dem Starten eines Servers eine gewisse Zeit vergeht, bis der Server das CalculatorImpl-Objekt erzeugt und beim Namensdienst registriert hat sich beim Balancer meldet. D.h. Sie müssen im Balancierer zwischen Start eines Servers und Abfragen des Namensdienstes einige Sekunden warten.</w:t>
+        <w:t xml:space="preserve">Beachten Sie, dass nach dem Starten eines Servers eine gewisse Zeit vergeht, bis der Server das </w:t>
+      </w:r>
+      <w:proofErr w:type="spellStart"/>
+      <w:r>
+        <w:t>CalculatorImpl</w:t>
+      </w:r>
+      <w:proofErr w:type="spellEnd"/>
+      <w:r>
+        <w:t xml:space="preserve">-Objekt erzeugt und beim Namensdienst registriert hat sich beim </w:t>
+      </w:r>
+      <w:proofErr w:type="spellStart"/>
+      <w:r>
+        <w:t>Balancer</w:t>
+      </w:r>
+      <w:proofErr w:type="spellEnd"/>
+      <w:r>
+        <w:t xml:space="preserve"> meldet. D.h. Sie müssen im </w:t>
+      </w:r>
+      <w:proofErr w:type="spellStart"/>
+      <w:r>
+        <w:t>Balancierer</w:t>
+      </w:r>
+      <w:proofErr w:type="spellEnd"/>
+      <w:r>
+        <w:t xml:space="preserve"> zwischen Start eines Servers und Abfragen des Namensdienstes einige Sekunden warten.</w:t>
       </w:r>
     </w:p>
     <w:p/>
     <w:p>
       <w:r>
-        <w:t>Testen Sie das entwickelte System, indem Sie den Balancierer mit verschiedenen Serverpoolgrössen starten und mehrere Klienten gleichzeitig Anfragen stellen lassen. Wählen Sie die Anzahl der Iterationen bei der Berechung von pi entsprechend gross, sodass eine Anfrage lang genug dauert um feststellen zu können, dass der Balancierer tatsächlich mehrere Anfragen parallel bearbeitet.</w:t>
+        <w:t xml:space="preserve">Testen Sie das entwickelte System, indem Sie den </w:t>
+      </w:r>
+      <w:proofErr w:type="spellStart"/>
+      <w:r>
+        <w:t>Balancierer</w:t>
+      </w:r>
+      <w:proofErr w:type="spellEnd"/>
+      <w:r>
+        <w:t xml:space="preserve"> mit verschiedenen </w:t>
+      </w:r>
+      <w:proofErr w:type="spellStart"/>
+      <w:r>
+        <w:t>Serverpoolgrössen</w:t>
+      </w:r>
+      <w:proofErr w:type="spellEnd"/>
+      <w:r>
+        <w:t xml:space="preserve"> starten und mehrere Klienten gleichzeitig Anfragen stellen lassen. Wählen Sie die Anzahl der Iterationen bei der </w:t>
+      </w:r>
+      <w:proofErr w:type="spellStart"/>
+      <w:r>
+        <w:t>Berechung</w:t>
+      </w:r>
+      <w:proofErr w:type="spellEnd"/>
+      <w:r>
+        <w:t xml:space="preserve"> von </w:t>
+      </w:r>
+      <w:proofErr w:type="spellStart"/>
+      <w:r>
+        <w:t>pi</w:t>
+      </w:r>
+      <w:proofErr w:type="spellEnd"/>
+      <w:r>
+        <w:t xml:space="preserve"> entsprechend </w:t>
+      </w:r>
+      <w:proofErr w:type="spellStart"/>
+      <w:r>
+        <w:t>gross</w:t>
+      </w:r>
+      <w:proofErr w:type="spellEnd"/>
+      <w:r>
+        <w:t xml:space="preserve">, sodass eine Anfrage lang genug dauert um feststellen zu können, dass der </w:t>
+      </w:r>
+      <w:proofErr w:type="spellStart"/>
+      <w:r>
+        <w:t>Balancierer</w:t>
+      </w:r>
+      <w:proofErr w:type="spellEnd"/>
+      <w:r>
+        <w:t xml:space="preserve"> tatsächlich mehrere Anfragen parallel bearbeitet.</w:t>
       </w:r>
     </w:p>
     <w:p/>
@@ -3048,10 +3355,12 @@
         </w:numPr>
       </w:pPr>
       <w:bookmarkStart w:id="4" w:name="_Toc280004960"/>
+      <w:proofErr w:type="spellStart"/>
       <w:r>
         <w:t>Hampl</w:t>
       </w:r>
       <w:bookmarkEnd w:id="4"/>
+      <w:proofErr w:type="spellEnd"/>
     </w:p>
     <w:p/>
     <w:tbl>
@@ -3553,41 +3862,204 @@
           <w:numId w:val="1"/>
         </w:numPr>
       </w:pPr>
-      <w:r>
-        <w:t>Designüberlegung</w:t>
+      <w:proofErr w:type="spellStart"/>
+      <w:r>
+        <w:t>Requirements</w:t>
+      </w:r>
+      <w:proofErr w:type="spellEnd"/>
+      <w:r>
+        <w:t xml:space="preserve"> Analyse</w:t>
       </w:r>
     </w:p>
     <w:p/>
     <w:p>
-      <w:r>
-        <w:t>PI</w:t>
-      </w:r>
-      <w:r>
-        <w:t>Balancer durch Zufall aus einer Liste</w:t>
-      </w:r>
-      <w:r>
-        <w:t>.</w:t>
+      <w:pPr>
+        <w:pStyle w:val="Listenabsatz"/>
+        <w:numPr>
+          <w:ilvl w:val="0"/>
+          <w:numId w:val="4"/>
+        </w:numPr>
+      </w:pPr>
+      <w:r>
+        <w:t>Lokale Implementierung (CLI Arguments etc.)</w:t>
+      </w:r>
+    </w:p>
+    <w:p>
+      <w:pPr>
+        <w:pStyle w:val="Listenabsatz"/>
+        <w:numPr>
+          <w:ilvl w:val="0"/>
+          <w:numId w:val="4"/>
+        </w:numPr>
+      </w:pPr>
+      <w:r>
+        <w:t>RMI Implementierung</w:t>
+      </w:r>
+    </w:p>
+    <w:p>
+      <w:pPr>
+        <w:pStyle w:val="Listenabsatz"/>
+        <w:numPr>
+          <w:ilvl w:val="0"/>
+          <w:numId w:val="4"/>
+        </w:numPr>
+      </w:pPr>
+      <w:r>
+        <w:t>Client muss eine richtige Antwort für PI bekommen</w:t>
+      </w:r>
+    </w:p>
+    <w:p>
+      <w:pPr>
+        <w:pStyle w:val="Listenabsatz"/>
+        <w:numPr>
+          <w:ilvl w:val="0"/>
+          <w:numId w:val="4"/>
+        </w:numPr>
+      </w:pPr>
+      <w:proofErr w:type="spellStart"/>
+      <w:r>
+        <w:t>Balancer</w:t>
+      </w:r>
+      <w:proofErr w:type="spellEnd"/>
+      <w:r>
+        <w:t xml:space="preserve"> muss Last zufällig verteilen</w:t>
+      </w:r>
+    </w:p>
+    <w:p>
+      <w:pPr>
+        <w:pStyle w:val="berschrift1"/>
+        <w:numPr>
+          <w:ilvl w:val="0"/>
+          <w:numId w:val="1"/>
+        </w:numPr>
+      </w:pPr>
+      <w:r>
+        <w:t>Designüberlegung</w:t>
       </w:r>
     </w:p>
     <w:p/>
     <w:p>
-      <w:r>
-        <w:t xml:space="preserve">PIBalancer gibt sich sowohl als </w:t>
-      </w:r>
+      <w:proofErr w:type="spellStart"/>
+      <w:r>
+        <w:t>PI</w:t>
+      </w:r>
+      <w:r>
+        <w:t>Balancer</w:t>
+      </w:r>
+      <w:proofErr w:type="spellEnd"/>
+      <w:r>
+        <w:t xml:space="preserve"> durch Zufall aus einer Liste</w:t>
+      </w:r>
+      <w:r>
+        <w:t>.</w:t>
+      </w:r>
+    </w:p>
+    <w:p/>
+    <w:p>
+      <w:proofErr w:type="spellStart"/>
+      <w:r>
+        <w:t>PIBalancer</w:t>
+      </w:r>
+      <w:proofErr w:type="spellEnd"/>
+      <w:r>
+        <w:t xml:space="preserve"> gibt sich sowohl als </w:t>
+      </w:r>
+      <w:proofErr w:type="spellStart"/>
       <w:r>
         <w:t>Remote</w:t>
       </w:r>
       <w:r>
-        <w:t xml:space="preserve">Calculator als auch als </w:t>
-      </w:r>
-      <w:r>
-        <w:t>Remote</w:t>
-      </w:r>
+        <w:t>Calculator</w:t>
+      </w:r>
+      <w:proofErr w:type="spellEnd"/>
+      <w:r>
+        <w:t xml:space="preserve"> als auch als </w:t>
+      </w:r>
+      <w:proofErr w:type="spellStart"/>
+      <w:r>
+        <w:t>RemoteBalancer</w:t>
+      </w:r>
+      <w:proofErr w:type="spellEnd"/>
+      <w:r>
+        <w:t>.</w:t>
+      </w:r>
+    </w:p>
+    <w:p>
+      <w:r>
+        <w:t xml:space="preserve">Server holen sich ebenfalls über RMI den </w:t>
+      </w:r>
+      <w:proofErr w:type="spellStart"/>
+      <w:r>
+        <w:t>Balancer</w:t>
+      </w:r>
+      <w:proofErr w:type="spellEnd"/>
+      <w:r>
+        <w:t xml:space="preserve"> um sich hinzuzufügen.</w:t>
+      </w:r>
+    </w:p>
+    <w:p/>
+    <w:p>
+      <w:pPr>
+        <w:pStyle w:val="berschrift1"/>
+        <w:numPr>
+          <w:ilvl w:val="0"/>
+          <w:numId w:val="1"/>
+        </w:numPr>
+      </w:pPr>
+      <w:proofErr w:type="spellStart"/>
+      <w:r>
+        <w:t>Thinks</w:t>
+      </w:r>
+      <w:proofErr w:type="spellEnd"/>
+      <w:r>
+        <w:t xml:space="preserve"> </w:t>
+      </w:r>
+      <w:proofErr w:type="spellStart"/>
+      <w:r>
+        <w:t>we</w:t>
+      </w:r>
+      <w:proofErr w:type="spellEnd"/>
+      <w:r>
+        <w:t xml:space="preserve"> </w:t>
+      </w:r>
+      <w:proofErr w:type="spellStart"/>
+      <w:r>
+        <w:t>have</w:t>
+      </w:r>
+      <w:proofErr w:type="spellEnd"/>
+      <w:r>
+        <w:t xml:space="preserve"> </w:t>
+      </w:r>
+      <w:proofErr w:type="spellStart"/>
+      <w:r>
+        <w:t>done</w:t>
+      </w:r>
+      <w:proofErr w:type="spellEnd"/>
+    </w:p>
+    <w:p>
+      <w:pPr>
+        <w:pStyle w:val="berschrift2"/>
+        <w:numPr>
+          <w:ilvl w:val="1"/>
+          <w:numId w:val="1"/>
+        </w:numPr>
+      </w:pPr>
+      <w:r>
+        <w:t xml:space="preserve">Java </w:t>
+      </w:r>
+      <w:proofErr w:type="spellStart"/>
+      <w:r>
+        <w:t>Policy</w:t>
+      </w:r>
+      <w:proofErr w:type="spellEnd"/>
+    </w:p>
+    <w:p/>
+    <w:p>
+      <w:pPr>
+        <w:ind w:left="360"/>
+      </w:pPr>
       <w:bookmarkStart w:id="5" w:name="_GoBack"/>
       <w:bookmarkEnd w:id="5"/>
-      <w:r>
-        <w:t>Balancer</w:t>
-      </w:r>
     </w:p>
     <w:p>
       <w:pPr>
@@ -3642,8 +4114,13 @@
       <w:pStyle w:val="Fuzeile"/>
     </w:pPr>
     <w:r>
-      <w:t>PI-Calculator</w:t>
+      <w:t>PI-</w:t>
     </w:r>
+    <w:proofErr w:type="spellStart"/>
+    <w:r>
+      <w:t>Calculator</w:t>
+    </w:r>
+    <w:proofErr w:type="spellEnd"/>
     <w:r>
       <w:tab/>
     </w:r>
@@ -3673,7 +4150,7 @@
         <w:rStyle w:val="Seitenzahl"/>
         <w:noProof/>
       </w:rPr>
-      <w:t>5</w:t>
+      <w:t>6</w:t>
     </w:r>
     <w:r>
       <w:rPr>
@@ -3711,8 +4188,13 @@
       <w:pStyle w:val="Kopfzeile"/>
     </w:pPr>
     <w:r>
-      <w:t>Hackenberger, Hampl</w:t>
+      <w:t xml:space="preserve">Hackenberger, </w:t>
     </w:r>
+    <w:proofErr w:type="spellStart"/>
+    <w:r>
+      <w:t>Hampl</w:t>
+    </w:r>
+    <w:proofErr w:type="spellEnd"/>
     <w:r>
       <w:tab/>
     </w:r>
@@ -3899,9 +4381,235 @@
     </w:lvl>
   </w:abstractNum>
   <w:abstractNum w:abstractNumId="2">
+    <w:nsid w:val="536C0D8E"/>
+    <w:multiLevelType w:val="hybridMultilevel"/>
+    <w:tmpl w:val="4A10BA4A"/>
+    <w:lvl w:ilvl="0" w:tplc="04070003">
+      <w:start w:val="1"/>
+      <w:numFmt w:val="bullet"/>
+      <w:lvlText w:val="o"/>
+      <w:lvlJc w:val="left"/>
+      <w:pPr>
+        <w:ind w:left="720" w:hanging="360"/>
+      </w:pPr>
+      <w:rPr>
+        <w:rFonts w:ascii="Courier New" w:hAnsi="Courier New" w:hint="default"/>
+      </w:rPr>
+    </w:lvl>
+    <w:lvl w:ilvl="1" w:tplc="04070003" w:tentative="1">
+      <w:start w:val="1"/>
+      <w:numFmt w:val="bullet"/>
+      <w:lvlText w:val="o"/>
+      <w:lvlJc w:val="left"/>
+      <w:pPr>
+        <w:ind w:left="1440" w:hanging="360"/>
+      </w:pPr>
+      <w:rPr>
+        <w:rFonts w:ascii="Courier New" w:hAnsi="Courier New" w:hint="default"/>
+      </w:rPr>
+    </w:lvl>
+    <w:lvl w:ilvl="2" w:tplc="04070005" w:tentative="1">
+      <w:start w:val="1"/>
+      <w:numFmt w:val="bullet"/>
+      <w:lvlText w:val=""/>
+      <w:lvlJc w:val="left"/>
+      <w:pPr>
+        <w:ind w:left="2160" w:hanging="360"/>
+      </w:pPr>
+      <w:rPr>
+        <w:rFonts w:ascii="Wingdings" w:hAnsi="Wingdings" w:hint="default"/>
+      </w:rPr>
+    </w:lvl>
+    <w:lvl w:ilvl="3" w:tplc="04070001" w:tentative="1">
+      <w:start w:val="1"/>
+      <w:numFmt w:val="bullet"/>
+      <w:lvlText w:val=""/>
+      <w:lvlJc w:val="left"/>
+      <w:pPr>
+        <w:ind w:left="2880" w:hanging="360"/>
+      </w:pPr>
+      <w:rPr>
+        <w:rFonts w:ascii="Symbol" w:hAnsi="Symbol" w:hint="default"/>
+      </w:rPr>
+    </w:lvl>
+    <w:lvl w:ilvl="4" w:tplc="04070003" w:tentative="1">
+      <w:start w:val="1"/>
+      <w:numFmt w:val="bullet"/>
+      <w:lvlText w:val="o"/>
+      <w:lvlJc w:val="left"/>
+      <w:pPr>
+        <w:ind w:left="3600" w:hanging="360"/>
+      </w:pPr>
+      <w:rPr>
+        <w:rFonts w:ascii="Courier New" w:hAnsi="Courier New" w:hint="default"/>
+      </w:rPr>
+    </w:lvl>
+    <w:lvl w:ilvl="5" w:tplc="04070005" w:tentative="1">
+      <w:start w:val="1"/>
+      <w:numFmt w:val="bullet"/>
+      <w:lvlText w:val=""/>
+      <w:lvlJc w:val="left"/>
+      <w:pPr>
+        <w:ind w:left="4320" w:hanging="360"/>
+      </w:pPr>
+      <w:rPr>
+        <w:rFonts w:ascii="Wingdings" w:hAnsi="Wingdings" w:hint="default"/>
+      </w:rPr>
+    </w:lvl>
+    <w:lvl w:ilvl="6" w:tplc="04070001" w:tentative="1">
+      <w:start w:val="1"/>
+      <w:numFmt w:val="bullet"/>
+      <w:lvlText w:val=""/>
+      <w:lvlJc w:val="left"/>
+      <w:pPr>
+        <w:ind w:left="5040" w:hanging="360"/>
+      </w:pPr>
+      <w:rPr>
+        <w:rFonts w:ascii="Symbol" w:hAnsi="Symbol" w:hint="default"/>
+      </w:rPr>
+    </w:lvl>
+    <w:lvl w:ilvl="7" w:tplc="04070003" w:tentative="1">
+      <w:start w:val="1"/>
+      <w:numFmt w:val="bullet"/>
+      <w:lvlText w:val="o"/>
+      <w:lvlJc w:val="left"/>
+      <w:pPr>
+        <w:ind w:left="5760" w:hanging="360"/>
+      </w:pPr>
+      <w:rPr>
+        <w:rFonts w:ascii="Courier New" w:hAnsi="Courier New" w:hint="default"/>
+      </w:rPr>
+    </w:lvl>
+    <w:lvl w:ilvl="8" w:tplc="04070005" w:tentative="1">
+      <w:start w:val="1"/>
+      <w:numFmt w:val="bullet"/>
+      <w:lvlText w:val=""/>
+      <w:lvlJc w:val="left"/>
+      <w:pPr>
+        <w:ind w:left="6480" w:hanging="360"/>
+      </w:pPr>
+      <w:rPr>
+        <w:rFonts w:ascii="Wingdings" w:hAnsi="Wingdings" w:hint="default"/>
+      </w:rPr>
+    </w:lvl>
+  </w:abstractNum>
+  <w:abstractNum w:abstractNumId="3">
     <w:nsid w:val="54691874"/>
     <w:multiLevelType w:val="hybridMultilevel"/>
     <w:tmpl w:val="F7426578"/>
+    <w:lvl w:ilvl="0" w:tplc="04070003">
+      <w:start w:val="1"/>
+      <w:numFmt w:val="bullet"/>
+      <w:lvlText w:val="o"/>
+      <w:lvlJc w:val="left"/>
+      <w:pPr>
+        <w:ind w:left="720" w:hanging="360"/>
+      </w:pPr>
+      <w:rPr>
+        <w:rFonts w:ascii="Courier New" w:hAnsi="Courier New" w:hint="default"/>
+      </w:rPr>
+    </w:lvl>
+    <w:lvl w:ilvl="1" w:tplc="04070003" w:tentative="1">
+      <w:start w:val="1"/>
+      <w:numFmt w:val="bullet"/>
+      <w:lvlText w:val="o"/>
+      <w:lvlJc w:val="left"/>
+      <w:pPr>
+        <w:ind w:left="1440" w:hanging="360"/>
+      </w:pPr>
+      <w:rPr>
+        <w:rFonts w:ascii="Courier New" w:hAnsi="Courier New" w:hint="default"/>
+      </w:rPr>
+    </w:lvl>
+    <w:lvl w:ilvl="2" w:tplc="04070005" w:tentative="1">
+      <w:start w:val="1"/>
+      <w:numFmt w:val="bullet"/>
+      <w:lvlText w:val=""/>
+      <w:lvlJc w:val="left"/>
+      <w:pPr>
+        <w:ind w:left="2160" w:hanging="360"/>
+      </w:pPr>
+      <w:rPr>
+        <w:rFonts w:ascii="Wingdings" w:hAnsi="Wingdings" w:hint="default"/>
+      </w:rPr>
+    </w:lvl>
+    <w:lvl w:ilvl="3" w:tplc="04070001" w:tentative="1">
+      <w:start w:val="1"/>
+      <w:numFmt w:val="bullet"/>
+      <w:lvlText w:val=""/>
+      <w:lvlJc w:val="left"/>
+      <w:pPr>
+        <w:ind w:left="2880" w:hanging="360"/>
+      </w:pPr>
+      <w:rPr>
+        <w:rFonts w:ascii="Symbol" w:hAnsi="Symbol" w:hint="default"/>
+      </w:rPr>
+    </w:lvl>
+    <w:lvl w:ilvl="4" w:tplc="04070003" w:tentative="1">
+      <w:start w:val="1"/>
+      <w:numFmt w:val="bullet"/>
+      <w:lvlText w:val="o"/>
+      <w:lvlJc w:val="left"/>
+      <w:pPr>
+        <w:ind w:left="3600" w:hanging="360"/>
+      </w:pPr>
+      <w:rPr>
+        <w:rFonts w:ascii="Courier New" w:hAnsi="Courier New" w:hint="default"/>
+      </w:rPr>
+    </w:lvl>
+    <w:lvl w:ilvl="5" w:tplc="04070005" w:tentative="1">
+      <w:start w:val="1"/>
+      <w:numFmt w:val="bullet"/>
+      <w:lvlText w:val=""/>
+      <w:lvlJc w:val="left"/>
+      <w:pPr>
+        <w:ind w:left="4320" w:hanging="360"/>
+      </w:pPr>
+      <w:rPr>
+        <w:rFonts w:ascii="Wingdings" w:hAnsi="Wingdings" w:hint="default"/>
+      </w:rPr>
+    </w:lvl>
+    <w:lvl w:ilvl="6" w:tplc="04070001" w:tentative="1">
+      <w:start w:val="1"/>
+      <w:numFmt w:val="bullet"/>
+      <w:lvlText w:val=""/>
+      <w:lvlJc w:val="left"/>
+      <w:pPr>
+        <w:ind w:left="5040" w:hanging="360"/>
+      </w:pPr>
+      <w:rPr>
+        <w:rFonts w:ascii="Symbol" w:hAnsi="Symbol" w:hint="default"/>
+      </w:rPr>
+    </w:lvl>
+    <w:lvl w:ilvl="7" w:tplc="04070003" w:tentative="1">
+      <w:start w:val="1"/>
+      <w:numFmt w:val="bullet"/>
+      <w:lvlText w:val="o"/>
+      <w:lvlJc w:val="left"/>
+      <w:pPr>
+        <w:ind w:left="5760" w:hanging="360"/>
+      </w:pPr>
+      <w:rPr>
+        <w:rFonts w:ascii="Courier New" w:hAnsi="Courier New" w:hint="default"/>
+      </w:rPr>
+    </w:lvl>
+    <w:lvl w:ilvl="8" w:tplc="04070005" w:tentative="1">
+      <w:start w:val="1"/>
+      <w:numFmt w:val="bullet"/>
+      <w:lvlText w:val=""/>
+      <w:lvlJc w:val="left"/>
+      <w:pPr>
+        <w:ind w:left="6480" w:hanging="360"/>
+      </w:pPr>
+      <w:rPr>
+        <w:rFonts w:ascii="Wingdings" w:hAnsi="Wingdings" w:hint="default"/>
+      </w:rPr>
+    </w:lvl>
+  </w:abstractNum>
+  <w:abstractNum w:abstractNumId="4">
+    <w:nsid w:val="76E2124E"/>
+    <w:multiLevelType w:val="hybridMultilevel"/>
+    <w:tmpl w:val="D3169908"/>
     <w:lvl w:ilvl="0" w:tplc="04070003">
       <w:start w:val="1"/>
       <w:numFmt w:val="bullet"/>
@@ -4015,10 +4723,16 @@
     <w:abstractNumId w:val="1"/>
   </w:num>
   <w:num w:numId="2">
-    <w:abstractNumId w:val="2"/>
+    <w:abstractNumId w:val="3"/>
   </w:num>
   <w:num w:numId="3">
     <w:abstractNumId w:val="0"/>
+  </w:num>
+  <w:num w:numId="4">
+    <w:abstractNumId w:val="4"/>
+  </w:num>
+  <w:num w:numId="5">
+    <w:abstractNumId w:val="2"/>
   </w:num>
 </w:numbering>
 </file>
@@ -5378,40 +6092,6 @@
         </w:p>
       </w:docPartBody>
     </w:docPart>
-    <w:docPart>
-      <w:docPartPr>
-        <w:name w:val="903E633C728CD64DA5AD3DFD5CA7B947"/>
-        <w:category>
-          <w:name w:val="Allgemein"/>
-          <w:gallery w:val="placeholder"/>
-        </w:category>
-        <w:types>
-          <w:type w:val="bbPlcHdr"/>
-        </w:types>
-        <w:behaviors>
-          <w:behavior w:val="content"/>
-        </w:behaviors>
-        <w:guid w:val="{5ECB6012-9F08-4F4E-BFF8-5F2B47E73A50}"/>
-      </w:docPartPr>
-      <w:docPartBody>
-        <w:p>
-          <w:pPr>
-            <w:pStyle w:val="903E633C728CD64DA5AD3DFD5CA7B947"/>
-          </w:pPr>
-          <w:r>
-            <w:rPr>
-              <w:b/>
-              <w:noProof/>
-              <w:color w:val="4F81BD" w:themeColor="accent1"/>
-              <w:sz w:val="40"/>
-              <w:szCs w:val="36"/>
-              <w:lang w:val="de-DE"/>
-            </w:rPr>
-            <w:t>[Dokumentuntertitel]</w:t>
-          </w:r>
-        </w:p>
-      </w:docPartBody>
-    </w:docPart>
   </w:docParts>
 </w:glossaryDocument>
 </file>
@@ -5457,7 +6137,7 @@
     <w:charset w:val="4E"/>
     <w:family w:val="auto"/>
     <w:pitch w:val="variable"/>
-    <w:sig w:usb0="E00002FF" w:usb1="6AC7FDFB" w:usb2="00000012" w:usb3="00000000" w:csb0="0002009F" w:csb1="00000000"/>
+    <w:sig w:usb0="00000001" w:usb1="08070000" w:usb2="00000010" w:usb3="00000000" w:csb0="00020000" w:csb1="00000000"/>
   </w:font>
   <w:font w:name="Calibri">
     <w:panose1 w:val="020F0502020204030204"/>
@@ -5470,7 +6150,7 @@
     <w:charset w:val="4E"/>
     <w:family w:val="auto"/>
     <w:pitch w:val="variable"/>
-    <w:sig w:usb0="E00002FF" w:usb1="6AC7FDFB" w:usb2="00000012" w:usb3="00000000" w:csb0="0002009F" w:csb1="00000000"/>
+    <w:sig w:usb0="00000001" w:usb1="08070000" w:usb2="00000010" w:usb3="00000000" w:csb0="00020000" w:csb1="00000000"/>
   </w:font>
   <w:font w:name="Lucida Grande">
     <w:panose1 w:val="020B0600040502020204"/>
@@ -5512,6 +6192,7 @@
   <w:rsids>
     <w:rsidRoot w:val="00BF25BF"/>
     <w:rsid w:val="00BF25BF"/>
+    <w:rsid w:val="00E05216"/>
   </w:rsids>
   <m:mathPr>
     <m:mathFont m:val="Cambria Math"/>
@@ -6263,7 +6944,7 @@
 </file>
 
 <file path=customXml/itemProps1.xml><?xml version="1.0" encoding="utf-8"?>
-<ds:datastoreItem xmlns:ds="http://schemas.openxmlformats.org/officeDocument/2006/customXml" ds:itemID="{A3BA8DCA-B5C9-B042-A8D6-C8EC84F2C5D1}">
+<ds:datastoreItem xmlns:ds="http://schemas.openxmlformats.org/officeDocument/2006/customXml" ds:itemID="{B0C61DC0-5922-F841-92CF-8146C9E8FFA8}">
   <ds:schemaRefs>
     <ds:schemaRef ds:uri="http://schemas.openxmlformats.org/officeDocument/2006/bibliography"/>
   </ds:schemaRefs>

</xml_diff>